<commit_message>
feat: 포팅 매뉴얼 | 초안 [S07P22D202-462]
Former-commit-id: 3644e0f8f0c0145d9cfa45c7a9f6ecc61a8733f6
</commit_message>
<xml_diff>
--- a/res/특화_구미2반_D202_포팅메뉴얼.docx
+++ b/res/특화_구미2반_D202_포팅메뉴얼.docx
@@ -66,7 +66,7 @@
             <v:path o:extrusionok="f" gradientshapeok="t" o:connecttype="rect"/>
             <o:lock v:ext="edit" aspectratio="t"/>
           </v:shapetype>
-          <v:shape id="_x0000_i1027" type="#_x0000_t75" style="width:219pt;height:219pt">
+          <v:shape id="_x0000_i1025" type="#_x0000_t75" style="width:219pt;height:219pt">
             <v:imagedata r:id="rId8" o:title="img_sonmal_logo_1000px"/>
           </v:shape>
         </w:pict>
@@ -636,7 +636,7 @@
               </wp:anchor>
             </w:drawing>
           </mc:Choice>
-          <mc:Fallback xmlns:cx2="http://schemas.microsoft.com/office/drawing/2015/10/21/chartex" xmlns:cx3="http://schemas.microsoft.com/office/drawing/2016/5/9/chartex" xmlns:cx4="http://schemas.microsoft.com/office/drawing/2016/5/10/chartex" xmlns:cx5="http://schemas.microsoft.com/office/drawing/2016/5/11/chartex" xmlns:cx6="http://schemas.microsoft.com/office/drawing/2016/5/12/chartex" xmlns:cx7="http://schemas.microsoft.com/office/drawing/2016/5/13/chartex" xmlns:cx8="http://schemas.microsoft.com/office/drawing/2016/5/14/chartex" xmlns:aink="http://schemas.microsoft.com/office/drawing/2016/ink" xmlns:am3d="http://schemas.microsoft.com/office/drawing/2017/model3d" xmlns:oel="http://schemas.microsoft.com/office/2019/extlst" xmlns:w16cex="http://schemas.microsoft.com/office/word/2018/wordml/cex" xmlns:w16cid="http://schemas.microsoft.com/office/word/2016/wordml/cid" xmlns:w16="http://schemas.microsoft.com/office/word/2018/wordml" xmlns:w16sdtdh="http://schemas.microsoft.com/office/word/2020/wordml/sdtdatahash">
+          <mc:Fallback xmlns:w16sdtdh="http://schemas.microsoft.com/office/word/2020/wordml/sdtdatahash" xmlns:w16="http://schemas.microsoft.com/office/word/2018/wordml" xmlns:w16cid="http://schemas.microsoft.com/office/word/2016/wordml/cid" xmlns:w16cex="http://schemas.microsoft.com/office/word/2018/wordml/cex" xmlns:oel="http://schemas.microsoft.com/office/2019/extlst" xmlns:am3d="http://schemas.microsoft.com/office/drawing/2017/model3d" xmlns:aink="http://schemas.microsoft.com/office/drawing/2016/ink" xmlns:cx8="http://schemas.microsoft.com/office/drawing/2016/5/14/chartex" xmlns:cx7="http://schemas.microsoft.com/office/drawing/2016/5/13/chartex" xmlns:cx6="http://schemas.microsoft.com/office/drawing/2016/5/12/chartex" xmlns:cx5="http://schemas.microsoft.com/office/drawing/2016/5/11/chartex" xmlns:cx4="http://schemas.microsoft.com/office/drawing/2016/5/10/chartex" xmlns:cx3="http://schemas.microsoft.com/office/drawing/2016/5/9/chartex" xmlns:cx2="http://schemas.microsoft.com/office/drawing/2015/10/21/chartex">
             <w:pict>
               <v:line w14:anchorId="210B9F01" id="직선 연결선 11" o:spid="_x0000_s1026" style="position:absolute;left:0;text-align:left;z-index:251671552;visibility:visible;mso-wrap-style:square;mso-width-percent:0;mso-height-percent:0;mso-wrap-distance-left:9pt;mso-wrap-distance-top:0;mso-wrap-distance-right:9pt;mso-wrap-distance-bottom:0;mso-position-horizontal:absolute;mso-position-horizontal-relative:margin;mso-position-vertical:absolute;mso-position-vertical-relative:text;mso-width-percent:0;mso-height-percent:0;mso-width-relative:margin;mso-height-relative:margin" from="0,-.05pt" to="521.15pt,-.05pt" o:gfxdata="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" strokecolor="#5b9bd5 [3204]" strokeweight="1.5pt">
                 <v:stroke joinstyle="miter"/>
@@ -954,7 +954,7 @@
               </wp:anchor>
             </w:drawing>
           </mc:Choice>
-          <mc:Fallback xmlns:cx2="http://schemas.microsoft.com/office/drawing/2015/10/21/chartex" xmlns:cx3="http://schemas.microsoft.com/office/drawing/2016/5/9/chartex" xmlns:cx4="http://schemas.microsoft.com/office/drawing/2016/5/10/chartex" xmlns:cx5="http://schemas.microsoft.com/office/drawing/2016/5/11/chartex" xmlns:cx6="http://schemas.microsoft.com/office/drawing/2016/5/12/chartex" xmlns:cx7="http://schemas.microsoft.com/office/drawing/2016/5/13/chartex" xmlns:cx8="http://schemas.microsoft.com/office/drawing/2016/5/14/chartex" xmlns:aink="http://schemas.microsoft.com/office/drawing/2016/ink" xmlns:am3d="http://schemas.microsoft.com/office/drawing/2017/model3d" xmlns:oel="http://schemas.microsoft.com/office/2019/extlst" xmlns:w16cex="http://schemas.microsoft.com/office/word/2018/wordml/cex" xmlns:w16cid="http://schemas.microsoft.com/office/word/2016/wordml/cid" xmlns:w16="http://schemas.microsoft.com/office/word/2018/wordml" xmlns:w16sdtdh="http://schemas.microsoft.com/office/word/2020/wordml/sdtdatahash">
+          <mc:Fallback xmlns:w16sdtdh="http://schemas.microsoft.com/office/word/2020/wordml/sdtdatahash" xmlns:w16="http://schemas.microsoft.com/office/word/2018/wordml" xmlns:w16cid="http://schemas.microsoft.com/office/word/2016/wordml/cid" xmlns:w16cex="http://schemas.microsoft.com/office/word/2018/wordml/cex" xmlns:oel="http://schemas.microsoft.com/office/2019/extlst" xmlns:am3d="http://schemas.microsoft.com/office/drawing/2017/model3d" xmlns:aink="http://schemas.microsoft.com/office/drawing/2016/ink" xmlns:cx8="http://schemas.microsoft.com/office/drawing/2016/5/14/chartex" xmlns:cx7="http://schemas.microsoft.com/office/drawing/2016/5/13/chartex" xmlns:cx6="http://schemas.microsoft.com/office/drawing/2016/5/12/chartex" xmlns:cx5="http://schemas.microsoft.com/office/drawing/2016/5/11/chartex" xmlns:cx4="http://schemas.microsoft.com/office/drawing/2016/5/10/chartex" xmlns:cx3="http://schemas.microsoft.com/office/drawing/2016/5/9/chartex" xmlns:cx2="http://schemas.microsoft.com/office/drawing/2015/10/21/chartex">
             <w:pict>
               <v:line w14:anchorId="2D0792CB" id="직선 연결선 2" o:spid="_x0000_s1026" style="position:absolute;left:0;text-align:left;z-index:251659264;visibility:visible;mso-wrap-style:square;mso-width-percent:0;mso-height-percent:0;mso-wrap-distance-left:9pt;mso-wrap-distance-top:0;mso-wrap-distance-right:9pt;mso-wrap-distance-bottom:0;mso-position-horizontal:right;mso-position-horizontal-relative:margin;mso-position-vertical:absolute;mso-position-vertical-relative:text;mso-width-percent:0;mso-height-percent:0;mso-width-relative:margin;mso-height-relative:margin" from="469.95pt,34.3pt" to="991.1pt,34.3pt" o:gfxdata="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" strokecolor="#5b9bd5 [3204]" strokeweight="1.5pt">
                 <v:stroke joinstyle="miter"/>
@@ -1697,7 +1697,7 @@
         <w:spacing w:before="100" w:beforeAutospacing="1" w:after="100" w:afterAutospacing="1" w:line="240" w:lineRule="auto"/>
         <w:jc w:val="left"/>
         <w:rPr>
-          <w:rFonts w:eastAsiaTheme="minorHAnsi" w:cs="굴림" w:hint="eastAsia"/>
+          <w:rFonts w:eastAsiaTheme="minorHAnsi" w:cs="굴림"/>
           <w:kern w:val="0"/>
           <w:sz w:val="24"/>
           <w:szCs w:val="24"/>
@@ -1775,7 +1775,7 @@
         <w:spacing w:before="100" w:beforeAutospacing="1" w:after="100" w:afterAutospacing="1" w:line="240" w:lineRule="auto"/>
         <w:jc w:val="left"/>
         <w:rPr>
-          <w:rFonts w:eastAsiaTheme="minorHAnsi" w:cs="굴림" w:hint="eastAsia"/>
+          <w:rFonts w:eastAsiaTheme="minorHAnsi" w:cs="굴림"/>
           <w:kern w:val="0"/>
           <w:sz w:val="24"/>
           <w:szCs w:val="24"/>
@@ -2621,8 +2621,6 @@
         </w:rPr>
         <w:br w:type="page"/>
       </w:r>
-      <w:bookmarkStart w:id="0" w:name="_GoBack"/>
-      <w:bookmarkEnd w:id="0"/>
     </w:p>
     <w:p>
       <w:pPr>
@@ -2712,7 +2710,7 @@
               </wp:anchor>
             </w:drawing>
           </mc:Choice>
-          <mc:Fallback xmlns:cx2="http://schemas.microsoft.com/office/drawing/2015/10/21/chartex" xmlns:cx3="http://schemas.microsoft.com/office/drawing/2016/5/9/chartex" xmlns:cx4="http://schemas.microsoft.com/office/drawing/2016/5/10/chartex" xmlns:cx5="http://schemas.microsoft.com/office/drawing/2016/5/11/chartex" xmlns:cx6="http://schemas.microsoft.com/office/drawing/2016/5/12/chartex" xmlns:cx7="http://schemas.microsoft.com/office/drawing/2016/5/13/chartex" xmlns:cx8="http://schemas.microsoft.com/office/drawing/2016/5/14/chartex" xmlns:aink="http://schemas.microsoft.com/office/drawing/2016/ink" xmlns:am3d="http://schemas.microsoft.com/office/drawing/2017/model3d" xmlns:oel="http://schemas.microsoft.com/office/2019/extlst" xmlns:w16cex="http://schemas.microsoft.com/office/word/2018/wordml/cex" xmlns:w16cid="http://schemas.microsoft.com/office/word/2016/wordml/cid" xmlns:w16="http://schemas.microsoft.com/office/word/2018/wordml" xmlns:w16sdtdh="http://schemas.microsoft.com/office/word/2020/wordml/sdtdatahash">
+          <mc:Fallback xmlns:w16sdtdh="http://schemas.microsoft.com/office/word/2020/wordml/sdtdatahash" xmlns:w16="http://schemas.microsoft.com/office/word/2018/wordml" xmlns:w16cid="http://schemas.microsoft.com/office/word/2016/wordml/cid" xmlns:w16cex="http://schemas.microsoft.com/office/word/2018/wordml/cex" xmlns:oel="http://schemas.microsoft.com/office/2019/extlst" xmlns:am3d="http://schemas.microsoft.com/office/drawing/2017/model3d" xmlns:aink="http://schemas.microsoft.com/office/drawing/2016/ink" xmlns:cx8="http://schemas.microsoft.com/office/drawing/2016/5/14/chartex" xmlns:cx7="http://schemas.microsoft.com/office/drawing/2016/5/13/chartex" xmlns:cx6="http://schemas.microsoft.com/office/drawing/2016/5/12/chartex" xmlns:cx5="http://schemas.microsoft.com/office/drawing/2016/5/11/chartex" xmlns:cx4="http://schemas.microsoft.com/office/drawing/2016/5/10/chartex" xmlns:cx3="http://schemas.microsoft.com/office/drawing/2016/5/9/chartex" xmlns:cx2="http://schemas.microsoft.com/office/drawing/2015/10/21/chartex">
             <w:pict>
               <v:line w14:anchorId="7F084F35" id="직선 연결선 5" o:spid="_x0000_s1026" style="position:absolute;left:0;text-align:left;z-index:251661312;visibility:visible;mso-wrap-style:square;mso-width-percent:0;mso-height-percent:0;mso-wrap-distance-left:9pt;mso-wrap-distance-top:0;mso-wrap-distance-right:9pt;mso-wrap-distance-bottom:0;mso-position-horizontal:right;mso-position-horizontal-relative:margin;mso-position-vertical:absolute;mso-position-vertical-relative:text;mso-width-percent:0;mso-height-percent:0;mso-width-relative:margin;mso-height-relative:margin" from="469.95pt,33.1pt" to="991.1pt,33.1pt" o:gfxdata="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" strokecolor="#5b9bd5 [3204]" strokeweight="1.5pt">
                 <v:stroke joinstyle="miter"/>
@@ -2741,7 +2739,7 @@
         <w:autoSpaceDN/>
         <w:jc w:val="left"/>
         <w:rPr>
-          <w:rFonts w:eastAsiaTheme="minorHAnsi" w:cs="굴림" w:hint="eastAsia"/>
+          <w:rFonts w:eastAsiaTheme="minorHAnsi" w:cs="굴림"/>
           <w:b/>
           <w:kern w:val="0"/>
           <w:sz w:val="28"/>
@@ -2843,7 +2841,7 @@
         <w:autoSpaceDN/>
         <w:jc w:val="left"/>
         <w:rPr>
-          <w:rFonts w:eastAsiaTheme="minorHAnsi" w:cs="굴림" w:hint="eastAsia"/>
+          <w:rFonts w:eastAsiaTheme="minorHAnsi" w:cs="굴림"/>
           <w:kern w:val="0"/>
           <w:szCs w:val="20"/>
         </w:rPr>
@@ -2975,14 +2973,15 @@
         <w:autoSpaceDN/>
         <w:jc w:val="center"/>
         <w:rPr>
-          <w:rFonts w:eastAsiaTheme="minorHAnsi" w:cs="굴림" w:hint="eastAsia"/>
-          <w:kern w:val="0"/>
-          <w:szCs w:val="20"/>
-        </w:rPr>
-      </w:pPr>
-      <w:r>
-        <w:rPr>
-          <w:rFonts w:eastAsiaTheme="minorHAnsi" w:cs="굴림"/>
+          <w:rFonts w:eastAsiaTheme="minorHAnsi" w:cs="굴림"/>
+          <w:kern w:val="0"/>
+          <w:szCs w:val="20"/>
+        </w:rPr>
+      </w:pPr>
+      <w:r>
+        <w:rPr>
+          <w:rFonts w:eastAsiaTheme="minorHAnsi" w:cs="굴림"/>
+          <w:noProof/>
           <w:kern w:val="0"/>
           <w:szCs w:val="20"/>
         </w:rPr>
@@ -3198,6 +3197,7 @@
       <w:r>
         <w:rPr>
           <w:rFonts w:eastAsiaTheme="minorHAnsi" w:cs="굴림"/>
+          <w:noProof/>
           <w:kern w:val="0"/>
           <w:sz w:val="24"/>
           <w:szCs w:val="24"/>
@@ -3253,6 +3253,31 @@
     </w:p>
     <w:p>
       <w:pPr>
+        <w:pStyle w:val="a5"/>
+        <w:widowControl/>
+        <w:numPr>
+          <w:ilvl w:val="0"/>
+          <w:numId w:val="5"/>
+        </w:numPr>
+        <w:wordWrap/>
+        <w:autoSpaceDE/>
+        <w:autoSpaceDN/>
+        <w:ind w:leftChars="0"/>
+        <w:jc w:val="left"/>
+        <w:rPr>
+          <w:rFonts w:eastAsiaTheme="minorHAnsi"/>
+        </w:rPr>
+      </w:pPr>
+      <w:r>
+        <w:rPr>
+          <w:rFonts w:eastAsiaTheme="minorHAnsi" w:hint="eastAsia"/>
+        </w:rPr>
+        <w:lastRenderedPageBreak/>
+        <w:t>IntelliJ 빌드하기</w:t>
+      </w:r>
+    </w:p>
+    <w:p>
+      <w:pPr>
         <w:widowControl/>
         <w:wordWrap/>
         <w:autoSpaceDE/>
@@ -3264,17 +3289,38 @@
       </w:pPr>
       <w:r>
         <w:rPr>
-          <w:rFonts w:eastAsiaTheme="minorHAnsi"/>
-        </w:rPr>
-        <w:lastRenderedPageBreak/>
-        <w:t xml:space="preserve">2. </w:t>
-      </w:r>
-      <w:r>
-        <w:rPr>
           <w:rFonts w:eastAsiaTheme="minorHAnsi" w:hint="eastAsia"/>
         </w:rPr>
-        <w:t>IntelliJ 빌드하기</w:t>
-      </w:r>
+        <w:t>IntelliJ</w:t>
+      </w:r>
+      <w:r>
+        <w:rPr>
+          <w:rFonts w:eastAsiaTheme="minorHAnsi"/>
+        </w:rPr>
+        <w:t xml:space="preserve"> -&gt; </w:t>
+      </w:r>
+      <w:proofErr w:type="spellStart"/>
+      <w:r>
+        <w:rPr>
+          <w:rFonts w:eastAsiaTheme="minorHAnsi"/>
+        </w:rPr>
+        <w:t>Gradle</w:t>
+      </w:r>
+      <w:proofErr w:type="spellEnd"/>
+      <w:r>
+        <w:rPr>
+          <w:rFonts w:eastAsiaTheme="minorHAnsi"/>
+        </w:rPr>
+        <w:t xml:space="preserve"> -&gt; Tasks -&gt; build -&gt; clean -&gt; </w:t>
+      </w:r>
+      <w:proofErr w:type="spellStart"/>
+      <w:r>
+        <w:rPr>
+          <w:rFonts w:eastAsiaTheme="minorHAnsi"/>
+        </w:rPr>
+        <w:t>bootjar</w:t>
+      </w:r>
+      <w:proofErr w:type="spellEnd"/>
     </w:p>
     <w:p>
       <w:pPr>
@@ -3285,6 +3331,58 @@
         <w:jc w:val="left"/>
         <w:rPr>
           <w:rFonts w:eastAsiaTheme="minorHAnsi"/>
+        </w:rPr>
+      </w:pPr>
+      <w:r>
+        <w:rPr>
+          <w:rFonts w:eastAsiaTheme="minorHAnsi"/>
+        </w:rPr>
+        <w:drawing>
+          <wp:inline distT="0" distB="0" distL="0" distR="0" wp14:anchorId="6ED36145" wp14:editId="3E47776C">
+            <wp:extent cx="3002540" cy="3566469"/>
+            <wp:effectExtent l="0" t="0" r="7620" b="0"/>
+            <wp:docPr id="4" name="그림 4"/>
+            <wp:cNvGraphicFramePr>
+              <a:graphicFrameLocks xmlns:a="http://schemas.openxmlformats.org/drawingml/2006/main" noChangeAspect="1"/>
+            </wp:cNvGraphicFramePr>
+            <a:graphic xmlns:a="http://schemas.openxmlformats.org/drawingml/2006/main">
+              <a:graphicData uri="http://schemas.openxmlformats.org/drawingml/2006/picture">
+                <pic:pic xmlns:pic="http://schemas.openxmlformats.org/drawingml/2006/picture">
+                  <pic:nvPicPr>
+                    <pic:cNvPr id="1" name=""/>
+                    <pic:cNvPicPr/>
+                  </pic:nvPicPr>
+                  <pic:blipFill>
+                    <a:blip r:embed="rId11"/>
+                    <a:stretch>
+                      <a:fillRect/>
+                    </a:stretch>
+                  </pic:blipFill>
+                  <pic:spPr>
+                    <a:xfrm>
+                      <a:off x="0" y="0"/>
+                      <a:ext cx="3002540" cy="3566469"/>
+                    </a:xfrm>
+                    <a:prstGeom prst="rect">
+                      <a:avLst/>
+                    </a:prstGeom>
+                  </pic:spPr>
+                </pic:pic>
+              </a:graphicData>
+            </a:graphic>
+          </wp:inline>
+        </w:drawing>
+      </w:r>
+    </w:p>
+    <w:p>
+      <w:pPr>
+        <w:widowControl/>
+        <w:wordWrap/>
+        <w:autoSpaceDE/>
+        <w:autoSpaceDN/>
+        <w:jc w:val="left"/>
+        <w:rPr>
+          <w:rFonts w:eastAsiaTheme="minorHAnsi" w:hint="eastAsia"/>
         </w:rPr>
       </w:pPr>
     </w:p>
@@ -3570,7 +3668,7 @@
               </wp:anchor>
             </w:drawing>
           </mc:Choice>
-          <mc:Fallback xmlns:cx2="http://schemas.microsoft.com/office/drawing/2015/10/21/chartex" xmlns:cx3="http://schemas.microsoft.com/office/drawing/2016/5/9/chartex" xmlns:cx4="http://schemas.microsoft.com/office/drawing/2016/5/10/chartex" xmlns:cx5="http://schemas.microsoft.com/office/drawing/2016/5/11/chartex" xmlns:cx6="http://schemas.microsoft.com/office/drawing/2016/5/12/chartex" xmlns:cx7="http://schemas.microsoft.com/office/drawing/2016/5/13/chartex" xmlns:cx8="http://schemas.microsoft.com/office/drawing/2016/5/14/chartex" xmlns:aink="http://schemas.microsoft.com/office/drawing/2016/ink" xmlns:am3d="http://schemas.microsoft.com/office/drawing/2017/model3d" xmlns:oel="http://schemas.microsoft.com/office/2019/extlst" xmlns:w16cex="http://schemas.microsoft.com/office/word/2018/wordml/cex" xmlns:w16cid="http://schemas.microsoft.com/office/word/2016/wordml/cid" xmlns:w16="http://schemas.microsoft.com/office/word/2018/wordml" xmlns:w16sdtdh="http://schemas.microsoft.com/office/word/2020/wordml/sdtdatahash">
+          <mc:Fallback xmlns:w16sdtdh="http://schemas.microsoft.com/office/word/2020/wordml/sdtdatahash" xmlns:w16="http://schemas.microsoft.com/office/word/2018/wordml" xmlns:w16cid="http://schemas.microsoft.com/office/word/2016/wordml/cid" xmlns:w16cex="http://schemas.microsoft.com/office/word/2018/wordml/cex" xmlns:oel="http://schemas.microsoft.com/office/2019/extlst" xmlns:am3d="http://schemas.microsoft.com/office/drawing/2017/model3d" xmlns:aink="http://schemas.microsoft.com/office/drawing/2016/ink" xmlns:cx8="http://schemas.microsoft.com/office/drawing/2016/5/14/chartex" xmlns:cx7="http://schemas.microsoft.com/office/drawing/2016/5/13/chartex" xmlns:cx6="http://schemas.microsoft.com/office/drawing/2016/5/12/chartex" xmlns:cx5="http://schemas.microsoft.com/office/drawing/2016/5/11/chartex" xmlns:cx4="http://schemas.microsoft.com/office/drawing/2016/5/10/chartex" xmlns:cx3="http://schemas.microsoft.com/office/drawing/2016/5/9/chartex" xmlns:cx2="http://schemas.microsoft.com/office/drawing/2015/10/21/chartex">
             <w:pict>
               <v:line w14:anchorId="23A3F49F" id="직선 연결선 6" o:spid="_x0000_s1026" style="position:absolute;left:0;text-align:left;z-index:251663360;visibility:visible;mso-wrap-style:square;mso-width-percent:0;mso-height-percent:0;mso-wrap-distance-left:9pt;mso-wrap-distance-top:0;mso-wrap-distance-right:9pt;mso-wrap-distance-bottom:0;mso-position-horizontal:right;mso-position-horizontal-relative:margin;mso-position-vertical:absolute;mso-position-vertical-relative:text;mso-width-percent:0;mso-height-percent:0;mso-width-relative:margin;mso-height-relative:margin" from="469.95pt,33.1pt" to="991.1pt,33.1pt" o:gfxdata="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" strokecolor="#5b9bd5 [3204]" strokeweight="1.5pt">
                 <v:stroke joinstyle="miter"/>
@@ -3788,7 +3886,7 @@
         <w:ind w:firstLineChars="363" w:firstLine="799"/>
         <w:jc w:val="left"/>
         <w:rPr>
-          <w:rFonts w:eastAsiaTheme="minorHAnsi" w:hint="eastAsia"/>
+          <w:rFonts w:eastAsiaTheme="minorHAnsi"/>
           <w:sz w:val="22"/>
         </w:rPr>
       </w:pPr>
@@ -3992,9 +4090,6 @@
         <w:autoSpaceDN/>
         <w:ind w:leftChars="0" w:left="760"/>
         <w:jc w:val="left"/>
-        <w:rPr>
-          <w:rFonts w:hint="eastAsia"/>
-        </w:rPr>
       </w:pPr>
       <w:proofErr w:type="spellStart"/>
       <w:proofErr w:type="gramStart"/>
@@ -4185,7 +4280,7 @@
         <w:ind w:firstLineChars="100" w:firstLine="220"/>
         <w:jc w:val="left"/>
         <w:rPr>
-          <w:rFonts w:eastAsiaTheme="minorHAnsi" w:hint="eastAsia"/>
+          <w:rFonts w:eastAsiaTheme="minorHAnsi"/>
           <w:sz w:val="22"/>
         </w:rPr>
       </w:pPr>
@@ -4452,7 +4547,7 @@
         <w:ind w:firstLineChars="100" w:firstLine="220"/>
         <w:jc w:val="left"/>
         <w:rPr>
-          <w:rFonts w:eastAsiaTheme="minorHAnsi" w:hint="eastAsia"/>
+          <w:rFonts w:eastAsiaTheme="minorHAnsi"/>
           <w:sz w:val="22"/>
         </w:rPr>
       </w:pPr>
@@ -4466,6 +4561,7 @@
       <w:r>
         <w:rPr>
           <w:rFonts w:eastAsiaTheme="minorHAnsi"/>
+          <w:noProof/>
           <w:sz w:val="22"/>
         </w:rPr>
         <w:drawing>
@@ -4484,7 +4580,7 @@
                     <pic:cNvPicPr/>
                   </pic:nvPicPr>
                   <pic:blipFill>
-                    <a:blip r:embed="rId11"/>
+                    <a:blip r:embed="rId12"/>
                     <a:stretch>
                       <a:fillRect/>
                     </a:stretch>
@@ -4558,7 +4654,7 @@
         <w:ind w:firstLineChars="100" w:firstLine="220"/>
         <w:jc w:val="left"/>
         <w:rPr>
-          <w:rFonts w:eastAsiaTheme="minorHAnsi" w:hint="eastAsia"/>
+          <w:rFonts w:eastAsiaTheme="minorHAnsi"/>
           <w:sz w:val="22"/>
         </w:rPr>
       </w:pPr>
@@ -4797,7 +4893,7 @@
         </w:rPr>
         <w:t xml:space="preserve"> </w:t>
       </w:r>
-      <w:hyperlink r:id="rId12" w:history="1">
+      <w:hyperlink r:id="rId13" w:history="1">
         <w:r>
           <w:rPr>
             <w:rStyle w:val="a7"/>
@@ -4877,7 +4973,6 @@
       </w:r>
       <w:r>
         <w:rPr>
-          <w:rStyle w:val="a3"/>
           <w:rFonts w:asciiTheme="minorEastAsia" w:eastAsiaTheme="minorEastAsia" w:hAnsiTheme="minorEastAsia"/>
           <w:color w:val="EB5757"/>
           <w:sz w:val="22"/>
@@ -4894,7 +4989,7 @@
         </w:rPr>
         <w:t xml:space="preserve">"deb [arch=amd64] </w:t>
       </w:r>
-      <w:hyperlink r:id="rId13" w:tgtFrame="_blank" w:history="1">
+      <w:hyperlink r:id="rId14" w:tgtFrame="_blank" w:history="1">
         <w:r>
           <w:rPr>
             <w:rStyle w:val="link-annotation-unknown-block-id--64381017"/>
@@ -4961,7 +5056,7 @@
         <w:pStyle w:val="a9"/>
         <w:ind w:left="580" w:firstLine="220"/>
         <w:rPr>
-          <w:rFonts w:asciiTheme="minorEastAsia" w:eastAsiaTheme="minorEastAsia" w:hAnsiTheme="minorEastAsia" w:hint="eastAsia"/>
+          <w:rFonts w:asciiTheme="minorEastAsia" w:eastAsiaTheme="minorEastAsia" w:hAnsiTheme="minorEastAsia"/>
           <w:sz w:val="22"/>
           <w:szCs w:val="22"/>
         </w:rPr>
@@ -5068,7 +5163,7 @@
         </w:rPr>
         <w:t xml:space="preserve">-cli </w:t>
       </w:r>
-      <w:hyperlink r:id="rId14" w:tgtFrame="_blank" w:history="1">
+      <w:hyperlink r:id="rId15" w:tgtFrame="_blank" w:history="1">
         <w:r>
           <w:rPr>
             <w:rStyle w:val="link-annotation-unknown-block-id--1489785360"/>
@@ -5145,7 +5240,7 @@
         <w:autoSpaceDN/>
         <w:ind w:left="580"/>
         <w:rPr>
-          <w:rFonts w:eastAsiaTheme="minorHAnsi" w:cs="굴림" w:hint="eastAsia"/>
+          <w:rFonts w:eastAsiaTheme="minorHAnsi" w:cs="굴림"/>
           <w:kern w:val="0"/>
           <w:sz w:val="22"/>
         </w:rPr>
@@ -5509,7 +5604,7 @@
         <w:autoSpaceDN/>
         <w:ind w:firstLineChars="363" w:firstLine="726"/>
         <w:rPr>
-          <w:rFonts w:eastAsiaTheme="minorHAnsi" w:cs="굴림" w:hint="eastAsia"/>
+          <w:rFonts w:eastAsiaTheme="minorHAnsi" w:cs="굴림"/>
           <w:kern w:val="0"/>
           <w:szCs w:val="20"/>
         </w:rPr>
@@ -5679,7 +5774,7 @@
         <w:autoSpaceDN/>
         <w:ind w:firstLineChars="400" w:firstLine="800"/>
         <w:rPr>
-          <w:rFonts w:eastAsiaTheme="minorHAnsi" w:hint="eastAsia"/>
+          <w:rFonts w:eastAsiaTheme="minorHAnsi"/>
           <w:szCs w:val="20"/>
         </w:rPr>
       </w:pPr>
@@ -6101,7 +6196,7 @@
         <w:autoSpaceDN/>
         <w:ind w:firstLineChars="363" w:firstLine="726"/>
         <w:rPr>
-          <w:rFonts w:eastAsiaTheme="minorHAnsi" w:cs="굴림" w:hint="eastAsia"/>
+          <w:rFonts w:eastAsiaTheme="minorHAnsi" w:cs="굴림"/>
           <w:kern w:val="0"/>
           <w:szCs w:val="20"/>
         </w:rPr>
@@ -6243,7 +6338,7 @@
         <w:autoSpaceDN/>
         <w:ind w:firstLineChars="100" w:firstLine="220"/>
         <w:rPr>
-          <w:rFonts w:eastAsiaTheme="minorHAnsi" w:hint="eastAsia"/>
+          <w:rFonts w:eastAsiaTheme="minorHAnsi"/>
           <w:sz w:val="22"/>
         </w:rPr>
       </w:pPr>
@@ -6327,8 +6422,214 @@
         <w:wordWrap/>
         <w:autoSpaceDE/>
         <w:autoSpaceDN/>
-        <w:rPr>
-          <w:rFonts w:eastAsiaTheme="minorHAnsi" w:cs="굴림" w:hint="eastAsia"/>
+        <w:ind w:firstLineChars="100" w:firstLine="220"/>
+        <w:rPr>
+          <w:rFonts w:eastAsiaTheme="minorHAnsi"/>
+          <w:sz w:val="22"/>
+        </w:rPr>
+      </w:pPr>
+      <w:r>
+        <w:rPr>
+          <w:rFonts w:eastAsiaTheme="minorHAnsi"/>
+          <w:sz w:val="22"/>
+        </w:rPr>
+        <w:lastRenderedPageBreak/>
+        <w:t xml:space="preserve">6) </w:t>
+      </w:r>
+      <w:r>
+        <w:rPr>
+          <w:rFonts w:eastAsiaTheme="minorHAnsi" w:hint="eastAsia"/>
+          <w:sz w:val="22"/>
+        </w:rPr>
+        <w:t>파일 사이즈 설정</w:t>
+      </w:r>
+    </w:p>
+    <w:p>
+      <w:pPr>
+        <w:widowControl/>
+        <w:wordWrap/>
+        <w:autoSpaceDE/>
+        <w:autoSpaceDN/>
+        <w:ind w:firstLineChars="100" w:firstLine="220"/>
+        <w:rPr>
+          <w:rFonts w:eastAsiaTheme="minorHAnsi"/>
+          <w:sz w:val="22"/>
+        </w:rPr>
+      </w:pPr>
+      <w:r>
+        <w:rPr>
+          <w:rFonts w:eastAsiaTheme="minorHAnsi"/>
+          <w:sz w:val="22"/>
+        </w:rPr>
+        <w:tab/>
+      </w:r>
+      <w:proofErr w:type="gramStart"/>
+      <w:r>
+        <w:rPr>
+          <w:rFonts w:eastAsiaTheme="minorHAnsi"/>
+          <w:sz w:val="22"/>
+        </w:rPr>
+        <w:t>cd</w:t>
+      </w:r>
+      <w:proofErr w:type="gramEnd"/>
+      <w:r>
+        <w:rPr>
+          <w:rFonts w:eastAsiaTheme="minorHAnsi"/>
+          <w:sz w:val="22"/>
+        </w:rPr>
+        <w:t xml:space="preserve"> </w:t>
+      </w:r>
+      <w:proofErr w:type="spellStart"/>
+      <w:r>
+        <w:rPr>
+          <w:rFonts w:eastAsiaTheme="minorHAnsi"/>
+          <w:sz w:val="22"/>
+        </w:rPr>
+        <w:t>etc</w:t>
+      </w:r>
+      <w:proofErr w:type="spellEnd"/>
+      <w:r>
+        <w:rPr>
+          <w:rFonts w:eastAsiaTheme="minorHAnsi"/>
+          <w:sz w:val="22"/>
+        </w:rPr>
+        <w:t>/</w:t>
+      </w:r>
+      <w:proofErr w:type="spellStart"/>
+      <w:r>
+        <w:rPr>
+          <w:rFonts w:eastAsiaTheme="minorHAnsi"/>
+          <w:sz w:val="22"/>
+        </w:rPr>
+        <w:t>nginx</w:t>
+      </w:r>
+      <w:proofErr w:type="spellEnd"/>
+      <w:r>
+        <w:rPr>
+          <w:rFonts w:eastAsiaTheme="minorHAnsi"/>
+          <w:sz w:val="22"/>
+        </w:rPr>
+        <w:t>/</w:t>
+      </w:r>
+      <w:proofErr w:type="spellStart"/>
+      <w:r>
+        <w:rPr>
+          <w:rFonts w:eastAsiaTheme="minorHAnsi"/>
+          <w:sz w:val="22"/>
+        </w:rPr>
+        <w:t>nginx.conf</w:t>
+      </w:r>
+      <w:proofErr w:type="spellEnd"/>
+    </w:p>
+    <w:p>
+      <w:pPr>
+        <w:widowControl/>
+        <w:wordWrap/>
+        <w:autoSpaceDE/>
+        <w:autoSpaceDN/>
+        <w:ind w:firstLineChars="100" w:firstLine="220"/>
+        <w:rPr>
+          <w:rFonts w:eastAsiaTheme="minorHAnsi"/>
+          <w:sz w:val="22"/>
+        </w:rPr>
+      </w:pPr>
+      <w:proofErr w:type="gramStart"/>
+      <w:r>
+        <w:rPr>
+          <w:rFonts w:eastAsiaTheme="minorHAnsi"/>
+          <w:sz w:val="22"/>
+        </w:rPr>
+        <w:t>http(</w:t>
+      </w:r>
+      <w:proofErr w:type="gramEnd"/>
+    </w:p>
+    <w:p>
+      <w:pPr>
+        <w:widowControl/>
+        <w:wordWrap/>
+        <w:autoSpaceDE/>
+        <w:autoSpaceDN/>
+        <w:ind w:firstLineChars="100" w:firstLine="220"/>
+        <w:rPr>
+          <w:rFonts w:eastAsiaTheme="minorHAnsi"/>
+          <w:sz w:val="22"/>
+        </w:rPr>
+      </w:pPr>
+      <w:r>
+        <w:rPr>
+          <w:rFonts w:eastAsiaTheme="minorHAnsi"/>
+          <w:sz w:val="22"/>
+        </w:rPr>
+        <w:tab/>
+      </w:r>
+      <w:proofErr w:type="spellStart"/>
+      <w:r>
+        <w:rPr>
+          <w:rFonts w:eastAsiaTheme="minorHAnsi"/>
+          <w:sz w:val="22"/>
+        </w:rPr>
+        <w:t>client_max_body_size</w:t>
+      </w:r>
+      <w:proofErr w:type="spellEnd"/>
+      <w:r>
+        <w:rPr>
+          <w:rFonts w:eastAsiaTheme="minorHAnsi"/>
+          <w:sz w:val="22"/>
+        </w:rPr>
+        <w:t xml:space="preserve"> 100M;</w:t>
+      </w:r>
+    </w:p>
+    <w:p>
+      <w:pPr>
+        <w:widowControl/>
+        <w:wordWrap/>
+        <w:autoSpaceDE/>
+        <w:autoSpaceDN/>
+        <w:ind w:firstLineChars="100" w:firstLine="220"/>
+        <w:rPr>
+          <w:rFonts w:eastAsiaTheme="minorHAnsi"/>
+          <w:sz w:val="22"/>
+        </w:rPr>
+      </w:pPr>
+      <w:r>
+        <w:rPr>
+          <w:rFonts w:eastAsiaTheme="minorHAnsi"/>
+          <w:sz w:val="22"/>
+        </w:rPr>
+        <w:t>)</w:t>
+      </w:r>
+    </w:p>
+    <w:p>
+      <w:pPr>
+        <w:widowControl/>
+        <w:wordWrap/>
+        <w:autoSpaceDE/>
+        <w:autoSpaceDN/>
+        <w:ind w:firstLineChars="100" w:firstLine="220"/>
+        <w:rPr>
+          <w:rFonts w:eastAsiaTheme="minorHAnsi" w:hint="eastAsia"/>
+          <w:sz w:val="22"/>
+        </w:rPr>
+      </w:pPr>
+      <w:r>
+        <w:rPr>
+          <w:rFonts w:eastAsiaTheme="minorHAnsi"/>
+          <w:sz w:val="22"/>
+        </w:rPr>
+        <w:tab/>
+        <w:t>Nginx –s reload</w:t>
+      </w:r>
+      <w:bookmarkStart w:id="0" w:name="_GoBack"/>
+      <w:bookmarkEnd w:id="0"/>
+    </w:p>
+    <w:p>
+      <w:pPr>
+        <w:widowControl/>
+        <w:wordWrap/>
+        <w:autoSpaceDE/>
+        <w:autoSpaceDN/>
+        <w:rPr>
+          <w:rFonts w:eastAsiaTheme="minorHAnsi" w:cs="굴림"/>
           <w:kern w:val="0"/>
           <w:sz w:val="22"/>
         </w:rPr>
@@ -6662,23 +6963,13 @@
         <w:pStyle w:val="a9"/>
         <w:ind w:left="580"/>
         <w:rPr>
-          <w:rFonts w:asciiTheme="minorHAnsi" w:eastAsiaTheme="minorHAnsi" w:hAnsiTheme="minorHAnsi" w:cs="Arial" w:hint="eastAsia"/>
-          <w:color w:val="3F4350"/>
-          <w:sz w:val="20"/>
-          <w:szCs w:val="20"/>
-        </w:rPr>
-      </w:pPr>
-      <w:proofErr w:type="gramStart"/>
-      <w:r>
-        <w:rPr>
           <w:rFonts w:asciiTheme="minorHAnsi" w:eastAsiaTheme="minorHAnsi" w:hAnsiTheme="minorHAnsi" w:cs="Arial"/>
           <w:color w:val="3F4350"/>
           <w:sz w:val="20"/>
           <w:szCs w:val="20"/>
         </w:rPr>
-        <w:t>curl</w:t>
-      </w:r>
-      <w:proofErr w:type="gramEnd"/>
+      </w:pPr>
+      <w:proofErr w:type="gramStart"/>
       <w:r>
         <w:rPr>
           <w:rFonts w:asciiTheme="minorHAnsi" w:eastAsiaTheme="minorHAnsi" w:hAnsiTheme="minorHAnsi" w:cs="Arial"/>
@@ -6686,9 +6977,19 @@
           <w:sz w:val="20"/>
           <w:szCs w:val="20"/>
         </w:rPr>
+        <w:t>curl</w:t>
+      </w:r>
+      <w:proofErr w:type="gramEnd"/>
+      <w:r>
+        <w:rPr>
+          <w:rFonts w:asciiTheme="minorHAnsi" w:eastAsiaTheme="minorHAnsi" w:hAnsiTheme="minorHAnsi" w:cs="Arial"/>
+          <w:color w:val="3F4350"/>
+          <w:sz w:val="20"/>
+          <w:szCs w:val="20"/>
+        </w:rPr>
         <w:t xml:space="preserve"> </w:t>
       </w:r>
-      <w:hyperlink r:id="rId15" w:tgtFrame="_blank" w:history="1">
+      <w:hyperlink r:id="rId16" w:tgtFrame="_blank" w:history="1">
         <w:r>
           <w:rPr>
             <w:rStyle w:val="a7"/>
@@ -6983,7 +7284,7 @@
             <w:pPr>
               <w:pStyle w:val="a9"/>
               <w:rPr>
-                <w:rFonts w:asciiTheme="minorHAnsi" w:eastAsiaTheme="minorHAnsi" w:hAnsiTheme="minorHAnsi" w:hint="eastAsia"/>
+                <w:rFonts w:asciiTheme="minorHAnsi" w:eastAsiaTheme="minorHAnsi" w:hAnsiTheme="minorHAnsi"/>
                 <w:sz w:val="22"/>
                 <w:szCs w:val="22"/>
               </w:rPr>
@@ -7008,7 +7309,7 @@
           <w:tab w:val="left" w:pos="2568"/>
         </w:tabs>
         <w:rPr>
-          <w:rFonts w:asciiTheme="minorHAnsi" w:eastAsiaTheme="minorHAnsi" w:hAnsiTheme="minorHAnsi" w:hint="eastAsia"/>
+          <w:rFonts w:asciiTheme="minorHAnsi" w:eastAsiaTheme="minorHAnsi" w:hAnsiTheme="minorHAnsi"/>
           <w:sz w:val="22"/>
           <w:szCs w:val="22"/>
         </w:rPr>
@@ -7078,6 +7379,7 @@
           <w:sz w:val="22"/>
           <w:szCs w:val="22"/>
         </w:rPr>
+        <w:lastRenderedPageBreak/>
         <w:t>n</w:t>
       </w:r>
       <w:r>
@@ -7128,7 +7430,7 @@
             <w:pPr>
               <w:pStyle w:val="a9"/>
               <w:rPr>
-                <w:rFonts w:ascii="Arial" w:hAnsi="Arial" w:cs="Arial" w:hint="eastAsia"/>
+                <w:rFonts w:ascii="Arial" w:hAnsi="Arial" w:cs="Arial"/>
                 <w:color w:val="3F4350"/>
                 <w:sz w:val="20"/>
                 <w:szCs w:val="20"/>
@@ -7153,7 +7455,7 @@
       <w:pPr>
         <w:pStyle w:val="a9"/>
         <w:rPr>
-          <w:rFonts w:asciiTheme="minorHAnsi" w:eastAsiaTheme="minorHAnsi" w:hAnsiTheme="minorHAnsi" w:hint="eastAsia"/>
+          <w:rFonts w:asciiTheme="minorHAnsi" w:eastAsiaTheme="minorHAnsi" w:hAnsiTheme="minorHAnsi"/>
           <w:sz w:val="22"/>
           <w:szCs w:val="22"/>
         </w:rPr>
@@ -7243,7 +7545,7 @@
         <w:pStyle w:val="a9"/>
         <w:ind w:left="580"/>
         <w:rPr>
-          <w:rFonts w:asciiTheme="minorHAnsi" w:eastAsiaTheme="minorHAnsi" w:hAnsiTheme="minorHAnsi" w:hint="eastAsia"/>
+          <w:rFonts w:asciiTheme="minorHAnsi" w:eastAsiaTheme="minorHAnsi" w:hAnsiTheme="minorHAnsi"/>
           <w:sz w:val="22"/>
           <w:szCs w:val="22"/>
         </w:rPr>
@@ -7275,7 +7577,6 @@
           <w:rFonts w:eastAsiaTheme="minorHAnsi" w:hint="eastAsia"/>
           <w:noProof/>
         </w:rPr>
-        <w:lastRenderedPageBreak/>
         <mc:AlternateContent>
           <mc:Choice Requires="wps">
             <w:drawing>
@@ -7337,7 +7638,7 @@
               </wp:anchor>
             </w:drawing>
           </mc:Choice>
-          <mc:Fallback xmlns:cx2="http://schemas.microsoft.com/office/drawing/2015/10/21/chartex" xmlns:cx3="http://schemas.microsoft.com/office/drawing/2016/5/9/chartex" xmlns:cx4="http://schemas.microsoft.com/office/drawing/2016/5/10/chartex" xmlns:cx5="http://schemas.microsoft.com/office/drawing/2016/5/11/chartex" xmlns:cx6="http://schemas.microsoft.com/office/drawing/2016/5/12/chartex" xmlns:cx7="http://schemas.microsoft.com/office/drawing/2016/5/13/chartex" xmlns:cx8="http://schemas.microsoft.com/office/drawing/2016/5/14/chartex" xmlns:aink="http://schemas.microsoft.com/office/drawing/2016/ink" xmlns:am3d="http://schemas.microsoft.com/office/drawing/2017/model3d" xmlns:oel="http://schemas.microsoft.com/office/2019/extlst" xmlns:w16cex="http://schemas.microsoft.com/office/word/2018/wordml/cex" xmlns:w16cid="http://schemas.microsoft.com/office/word/2016/wordml/cid" xmlns:w16="http://schemas.microsoft.com/office/word/2018/wordml" xmlns:w16sdtdh="http://schemas.microsoft.com/office/word/2020/wordml/sdtdatahash">
+          <mc:Fallback xmlns:w16sdtdh="http://schemas.microsoft.com/office/word/2020/wordml/sdtdatahash" xmlns:w16="http://schemas.microsoft.com/office/word/2018/wordml" xmlns:w16cid="http://schemas.microsoft.com/office/word/2016/wordml/cid" xmlns:w16cex="http://schemas.microsoft.com/office/word/2018/wordml/cex" xmlns:oel="http://schemas.microsoft.com/office/2019/extlst" xmlns:am3d="http://schemas.microsoft.com/office/drawing/2017/model3d" xmlns:aink="http://schemas.microsoft.com/office/drawing/2016/ink" xmlns:cx8="http://schemas.microsoft.com/office/drawing/2016/5/14/chartex" xmlns:cx7="http://schemas.microsoft.com/office/drawing/2016/5/13/chartex" xmlns:cx6="http://schemas.microsoft.com/office/drawing/2016/5/12/chartex" xmlns:cx5="http://schemas.microsoft.com/office/drawing/2016/5/11/chartex" xmlns:cx4="http://schemas.microsoft.com/office/drawing/2016/5/10/chartex" xmlns:cx3="http://schemas.microsoft.com/office/drawing/2016/5/9/chartex" xmlns:cx2="http://schemas.microsoft.com/office/drawing/2015/10/21/chartex">
             <w:pict>
               <v:line w14:anchorId="017503B1" id="직선 연결선 7" o:spid="_x0000_s1026" style="position:absolute;left:0;text-align:left;z-index:251665408;visibility:visible;mso-wrap-style:square;mso-width-percent:0;mso-height-percent:0;mso-wrap-distance-left:9pt;mso-wrap-distance-top:0;mso-wrap-distance-right:9pt;mso-wrap-distance-bottom:0;mso-position-horizontal:right;mso-position-horizontal-relative:margin;mso-position-vertical:absolute;mso-position-vertical-relative:text;mso-width-percent:0;mso-height-percent:0;mso-width-relative:margin;mso-height-relative:margin" from="469.95pt,33.1pt" to="991.1pt,33.1pt" o:gfxdata="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" strokecolor="#5b9bd5 [3204]" strokeweight="1.5pt">
                 <v:stroke joinstyle="miter"/>
@@ -7388,7 +7689,7 @@
         <w:spacing w:after="100" w:afterAutospacing="1" w:line="240" w:lineRule="auto"/>
         <w:ind w:leftChars="0" w:left="760"/>
         <w:rPr>
-          <w:rFonts w:eastAsiaTheme="minorHAnsi" w:cs="굴림" w:hint="eastAsia"/>
+          <w:rFonts w:eastAsiaTheme="minorHAnsi" w:cs="굴림"/>
           <w:b/>
           <w:kern w:val="0"/>
           <w:sz w:val="28"/>
@@ -7477,7 +7778,7 @@
                     <pic:cNvPicPr/>
                   </pic:nvPicPr>
                   <pic:blipFill>
-                    <a:blip r:embed="rId16"/>
+                    <a:blip r:embed="rId17"/>
                     <a:stretch>
                       <a:fillRect/>
                     </a:stretch>
@@ -7640,7 +7941,7 @@
         <w:spacing w:after="100" w:afterAutospacing="1"/>
         <w:ind w:leftChars="0" w:left="1480"/>
         <w:rPr>
-          <w:rFonts w:eastAsiaTheme="minorHAnsi" w:cs="굴림" w:hint="eastAsia"/>
+          <w:rFonts w:eastAsiaTheme="minorHAnsi" w:cs="굴림"/>
           <w:b/>
           <w:kern w:val="0"/>
           <w:sz w:val="24"/>
@@ -7653,6 +7954,7 @@
           <w:noProof/>
           <w:szCs w:val="20"/>
         </w:rPr>
+        <w:lastRenderedPageBreak/>
         <mc:AlternateContent>
           <mc:Choice Requires="wps">
             <w:drawing>
@@ -7817,6 +8119,7 @@
         <w:rPr>
           <w:rFonts w:eastAsiaTheme="minorHAnsi" w:cs="굴림"/>
           <w:b/>
+          <w:noProof/>
           <w:kern w:val="0"/>
           <w:sz w:val="24"/>
           <w:szCs w:val="24"/>
@@ -7837,7 +8140,7 @@
                     <pic:cNvPicPr/>
                   </pic:nvPicPr>
                   <pic:blipFill>
-                    <a:blip r:embed="rId17"/>
+                    <a:blip r:embed="rId18"/>
                     <a:stretch>
                       <a:fillRect/>
                     </a:stretch>
@@ -8027,7 +8330,6 @@
           <w:sz w:val="36"/>
           <w:szCs w:val="36"/>
         </w:rPr>
-        <w:lastRenderedPageBreak/>
         <w:t>외부</w:t>
       </w:r>
       <w:r>
@@ -8096,7 +8398,7 @@
               </wp:anchor>
             </w:drawing>
           </mc:Choice>
-          <mc:Fallback xmlns:cx2="http://schemas.microsoft.com/office/drawing/2015/10/21/chartex" xmlns:cx3="http://schemas.microsoft.com/office/drawing/2016/5/9/chartex" xmlns:cx4="http://schemas.microsoft.com/office/drawing/2016/5/10/chartex" xmlns:cx5="http://schemas.microsoft.com/office/drawing/2016/5/11/chartex" xmlns:cx6="http://schemas.microsoft.com/office/drawing/2016/5/12/chartex" xmlns:cx7="http://schemas.microsoft.com/office/drawing/2016/5/13/chartex" xmlns:cx8="http://schemas.microsoft.com/office/drawing/2016/5/14/chartex" xmlns:aink="http://schemas.microsoft.com/office/drawing/2016/ink" xmlns:am3d="http://schemas.microsoft.com/office/drawing/2017/model3d" xmlns:oel="http://schemas.microsoft.com/office/2019/extlst" xmlns:w16cex="http://schemas.microsoft.com/office/word/2018/wordml/cex" xmlns:w16cid="http://schemas.microsoft.com/office/word/2016/wordml/cid" xmlns:w16="http://schemas.microsoft.com/office/word/2018/wordml" xmlns:w16sdtdh="http://schemas.microsoft.com/office/word/2020/wordml/sdtdatahash">
+          <mc:Fallback xmlns:w16sdtdh="http://schemas.microsoft.com/office/word/2020/wordml/sdtdatahash" xmlns:w16="http://schemas.microsoft.com/office/word/2018/wordml" xmlns:w16cid="http://schemas.microsoft.com/office/word/2016/wordml/cid" xmlns:w16cex="http://schemas.microsoft.com/office/word/2018/wordml/cex" xmlns:oel="http://schemas.microsoft.com/office/2019/extlst" xmlns:am3d="http://schemas.microsoft.com/office/drawing/2017/model3d" xmlns:aink="http://schemas.microsoft.com/office/drawing/2016/ink" xmlns:cx8="http://schemas.microsoft.com/office/drawing/2016/5/14/chartex" xmlns:cx7="http://schemas.microsoft.com/office/drawing/2016/5/13/chartex" xmlns:cx6="http://schemas.microsoft.com/office/drawing/2016/5/12/chartex" xmlns:cx5="http://schemas.microsoft.com/office/drawing/2016/5/11/chartex" xmlns:cx4="http://schemas.microsoft.com/office/drawing/2016/5/10/chartex" xmlns:cx3="http://schemas.microsoft.com/office/drawing/2016/5/9/chartex" xmlns:cx2="http://schemas.microsoft.com/office/drawing/2015/10/21/chartex">
             <w:pict>
               <v:line w14:anchorId="051EC788" id="직선 연결선 9" o:spid="_x0000_s1026" style="position:absolute;left:0;text-align:left;z-index:251669504;visibility:visible;mso-wrap-style:square;mso-width-percent:0;mso-height-percent:0;mso-wrap-distance-left:9pt;mso-wrap-distance-top:0;mso-wrap-distance-right:9pt;mso-wrap-distance-bottom:0;mso-position-horizontal:right;mso-position-horizontal-relative:margin;mso-position-vertical:absolute;mso-position-vertical-relative:text;mso-width-percent:0;mso-height-percent:0;mso-width-relative:margin;mso-height-relative:margin" from="469.95pt,33.1pt" to="991.1pt,33.1pt" o:gfxdata="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" strokecolor="#5b9bd5 [3204]" strokeweight="1.5pt">
                 <v:stroke joinstyle="miter"/>
@@ -8198,7 +8500,7 @@
           <w:szCs w:val="20"/>
         </w:rPr>
       </w:pPr>
-      <w:hyperlink r:id="rId18" w:history="1">
+      <w:hyperlink r:id="rId19" w:history="1">
         <w:r>
           <w:rPr>
             <w:rStyle w:val="a7"/>
@@ -8949,7 +9251,7 @@
           <w:szCs w:val="20"/>
         </w:rPr>
       </w:pPr>
-      <w:hyperlink r:id="rId19" w:anchor="/list" w:history="1">
+      <w:hyperlink r:id="rId20" w:anchor="/list" w:history="1">
         <w:r>
           <w:rPr>
             <w:rStyle w:val="a7"/>
@@ -9194,7 +9496,7 @@
       </w:pPr>
     </w:p>
     <w:sectPr>
-      <w:footerReference w:type="default" r:id="rId20"/>
+      <w:footerReference w:type="default" r:id="rId21"/>
       <w:pgSz w:w="11906" w:h="16838"/>
       <w:pgMar w:top="720" w:right="720" w:bottom="720" w:left="720" w:header="851" w:footer="992" w:gutter="0"/>
       <w:cols w:space="425"/>
@@ -9288,7 +9590,7 @@
                 <w:bCs/>
                 <w:noProof/>
               </w:rPr>
-              <w:t>9</w:t>
+              <w:t>12</w:t>
             </w:r>
             <w:r>
               <w:rPr>
@@ -13524,7 +13826,7 @@
 </file>
 
 <file path=customXml/itemProps1.xml><?xml version="1.0" encoding="utf-8"?>
-<ds:datastoreItem xmlns:ds="http://schemas.openxmlformats.org/officeDocument/2006/customXml" ds:itemID="{5D3C83C3-CE9F-4643-9603-FAD22AC3DAA8}">
+<ds:datastoreItem xmlns:ds="http://schemas.openxmlformats.org/officeDocument/2006/customXml" ds:itemID="{4E6CB450-1661-482F-AC16-3BF1225DD6DE}">
   <ds:schemaRefs>
     <ds:schemaRef ds:uri="http://schemas.openxmlformats.org/officeDocument/2006/bibliography"/>
   </ds:schemaRefs>

</xml_diff>